<commit_message>
selenium concepts - robot framework
</commit_message>
<xml_diff>
--- a/notes/Session Notes.docx
+++ b/notes/Session Notes.docx
@@ -658,6 +658,7 @@
         <w:rPr>
           <w:sz w:val="28"/>
           <w:szCs w:val="28"/>
+          <w:highlight w:val="yellow"/>
         </w:rPr>
         <w:t>pip install robotframework</w:t>
       </w:r>
@@ -1031,6 +1032,7 @@
           <w:color w:val="0E1116"/>
           <w:sz w:val="20"/>
           <w:szCs w:val="20"/>
+          <w:highlight w:val="yellow"/>
         </w:rPr>
         <w:t>pip install --upgrade robotframework-seleniumlibrary</w:t>
       </w:r>
@@ -1808,8 +1810,6 @@
           <w:szCs w:val="28"/>
         </w:rPr>
       </w:pPr>
-      <w:bookmarkStart w:id="1" w:name="_GoBack"/>
-      <w:bookmarkEnd w:id="1"/>
       <w:r>
         <w:rPr>
           <w:sz w:val="28"/>
@@ -2005,6 +2005,7 @@
           <w:color w:val="0E1116"/>
           <w:sz w:val="20"/>
           <w:szCs w:val="20"/>
+          <w:highlight w:val="yellow"/>
         </w:rPr>
         <w:t>pip install robotframework-faker</w:t>
       </w:r>
@@ -2024,13 +2025,60 @@
     <w:p>
       <w:pPr>
         <w:pStyle w:val="ListParagraph"/>
-        <w:ind w:left="630"/>
+        <w:numPr>
+          <w:ilvl w:val="0"/>
+          <w:numId w:val="4"/>
+        </w:numPr>
+        <w:rPr>
+          <w:sz w:val="28"/>
+          <w:szCs w:val="28"/>
+        </w:rPr>
+      </w:pPr>
+      <w:r>
+        <w:rPr>
+          <w:sz w:val="28"/>
+          <w:szCs w:val="28"/>
+        </w:rPr>
+        <w:t>Alert</w:t>
+      </w:r>
+      <w:r>
         <w:rPr>
           <w:rFonts w:ascii="Consolas" w:hAnsi="Consolas"/>
           <w:color w:val="0E1116"/>
           <w:sz w:val="20"/>
           <w:szCs w:val="20"/>
         </w:rPr>
+        <w:t xml:space="preserve"> – javascript alert </w:t>
+      </w:r>
+    </w:p>
+    <w:p>
+      <w:pPr>
+        <w:pStyle w:val="ListParagraph"/>
+        <w:numPr>
+          <w:ilvl w:val="1"/>
+          <w:numId w:val="4"/>
+        </w:numPr>
+        <w:rPr>
+          <w:sz w:val="28"/>
+          <w:szCs w:val="28"/>
+        </w:rPr>
+      </w:pPr>
+      <w:r>
+        <w:rPr>
+          <w:sz w:val="28"/>
+          <w:szCs w:val="28"/>
+        </w:rPr>
+        <w:t xml:space="preserve">Handle Alert </w:t>
+      </w:r>
+    </w:p>
+    <w:p>
+      <w:pPr>
+        <w:pStyle w:val="ListParagraph"/>
+        <w:ind w:left="1350"/>
+        <w:rPr>
+          <w:sz w:val="28"/>
+          <w:szCs w:val="28"/>
+        </w:rPr>
       </w:pPr>
     </w:p>
     <w:p>
@@ -2050,16 +2098,14 @@
           <w:sz w:val="28"/>
           <w:szCs w:val="28"/>
         </w:rPr>
-        <w:t>Alert</w:t>
-      </w:r>
-      <w:r>
-        <w:rPr>
-          <w:rFonts w:ascii="Consolas" w:hAnsi="Consolas"/>
-          <w:color w:val="0E1116"/>
-          <w:sz w:val="20"/>
-          <w:szCs w:val="20"/>
-        </w:rPr>
-        <w:t xml:space="preserve"> – javascript alert </w:t>
+        <w:t xml:space="preserve">Frame </w:t>
+      </w:r>
+      <w:r>
+        <w:rPr>
+          <w:sz w:val="28"/>
+          <w:szCs w:val="28"/>
+        </w:rPr>
+        <w:t xml:space="preserve">– html embedded into another html </w:t>
       </w:r>
     </w:p>
     <w:p>
@@ -2070,17 +2116,78 @@
           <w:numId w:val="4"/>
         </w:numPr>
         <w:rPr>
-          <w:sz w:val="28"/>
-          <w:szCs w:val="28"/>
-        </w:rPr>
-      </w:pPr>
-      <w:r>
-        <w:rPr>
-          <w:sz w:val="28"/>
-          <w:szCs w:val="28"/>
-        </w:rPr>
-        <w:t xml:space="preserve">Handle Alert </w:t>
-      </w:r>
+          <w:sz w:val="24"/>
+          <w:szCs w:val="24"/>
+        </w:rPr>
+      </w:pPr>
+      <w:r>
+        <w:rPr>
+          <w:sz w:val="28"/>
+          <w:szCs w:val="28"/>
+        </w:rPr>
+        <w:t xml:space="preserve">Even though locator is correct, we used to get </w:t>
+      </w:r>
+      <w:r>
+        <w:rPr>
+          <w:rFonts w:ascii="Courier New" w:hAnsi="Courier New" w:cs="Courier New"/>
+          <w:color w:val="000000"/>
+          <w:sz w:val="24"/>
+          <w:szCs w:val="24"/>
+          <w:highlight w:val="yellow"/>
+          <w:shd w:val="clear" w:color="auto" w:fill="FFFFFF"/>
+        </w:rPr>
+        <w:t>Element with locator 'name=fldLoginUserId' not found.</w:t>
+      </w:r>
+    </w:p>
+    <w:p>
+      <w:pPr>
+        <w:pStyle w:val="ListParagraph"/>
+        <w:numPr>
+          <w:ilvl w:val="1"/>
+          <w:numId w:val="4"/>
+        </w:numPr>
+        <w:rPr>
+          <w:sz w:val="28"/>
+          <w:szCs w:val="28"/>
+        </w:rPr>
+      </w:pPr>
+      <w:r>
+        <w:rPr>
+          <w:sz w:val="28"/>
+          <w:szCs w:val="28"/>
+        </w:rPr>
+        <w:t xml:space="preserve">To check for tagname iframe or frame </w:t>
+      </w:r>
+    </w:p>
+    <w:p>
+      <w:pPr>
+        <w:pStyle w:val="ListParagraph"/>
+        <w:numPr>
+          <w:ilvl w:val="1"/>
+          <w:numId w:val="4"/>
+        </w:numPr>
+        <w:rPr>
+          <w:sz w:val="28"/>
+          <w:szCs w:val="28"/>
+        </w:rPr>
+      </w:pPr>
+      <w:r>
+        <w:rPr>
+          <w:sz w:val="28"/>
+          <w:szCs w:val="28"/>
+        </w:rPr>
+        <w:t xml:space="preserve">Select frame </w:t>
+      </w:r>
+      <w:bookmarkStart w:id="1" w:name="_GoBack"/>
+      <w:bookmarkEnd w:id="1"/>
+    </w:p>
+    <w:p>
+      <w:pPr>
+        <w:rPr>
+          <w:sz w:val="28"/>
+          <w:szCs w:val="28"/>
+        </w:rPr>
+      </w:pPr>
     </w:p>
     <w:p>
       <w:pPr>
@@ -2099,7 +2206,7 @@
           <w:sz w:val="28"/>
           <w:szCs w:val="28"/>
         </w:rPr>
-        <w:t xml:space="preserve">Frame </w:t>
+        <w:t xml:space="preserve">Actions – mouse/keyboards </w:t>
       </w:r>
     </w:p>
     <w:p>
@@ -2119,16 +2226,207 @@
           <w:sz w:val="28"/>
           <w:szCs w:val="28"/>
         </w:rPr>
-        <w:t xml:space="preserve">Actions – mouse/keyboards </w:t>
-      </w:r>
-    </w:p>
-    <w:p>
-      <w:pPr>
-        <w:rPr>
-          <w:sz w:val="28"/>
-          <w:szCs w:val="28"/>
-        </w:rPr>
-      </w:pPr>
+        <w:t xml:space="preserve">Javascripts </w:t>
+      </w:r>
+    </w:p>
+    <w:p>
+      <w:pPr>
+        <w:pStyle w:val="ListParagraph"/>
+        <w:numPr>
+          <w:ilvl w:val="1"/>
+          <w:numId w:val="4"/>
+        </w:numPr>
+        <w:rPr>
+          <w:sz w:val="28"/>
+          <w:szCs w:val="28"/>
+        </w:rPr>
+      </w:pPr>
+      <w:r>
+        <w:rPr>
+          <w:sz w:val="28"/>
+          <w:szCs w:val="28"/>
+        </w:rPr>
+        <w:t>Click on hidden  elementss</w:t>
+      </w:r>
+    </w:p>
+    <w:p>
+      <w:pPr>
+        <w:pStyle w:val="ListParagraph"/>
+        <w:numPr>
+          <w:ilvl w:val="1"/>
+          <w:numId w:val="4"/>
+        </w:numPr>
+        <w:rPr>
+          <w:sz w:val="28"/>
+          <w:szCs w:val="28"/>
+        </w:rPr>
+      </w:pPr>
+      <w:r>
+        <w:rPr>
+          <w:sz w:val="28"/>
+          <w:szCs w:val="28"/>
+        </w:rPr>
+        <w:t xml:space="preserve">Type on read only element </w:t>
+      </w:r>
+    </w:p>
+    <w:p>
+      <w:pPr>
+        <w:pStyle w:val="ListParagraph"/>
+        <w:numPr>
+          <w:ilvl w:val="1"/>
+          <w:numId w:val="4"/>
+        </w:numPr>
+        <w:rPr>
+          <w:sz w:val="28"/>
+          <w:szCs w:val="28"/>
+        </w:rPr>
+      </w:pPr>
+      <w:r>
+        <w:rPr>
+          <w:sz w:val="28"/>
+          <w:szCs w:val="28"/>
+        </w:rPr>
+        <w:t xml:space="preserve">Scroll page </w:t>
+      </w:r>
+    </w:p>
+    <w:p>
+      <w:pPr>
+        <w:rPr>
+          <w:sz w:val="28"/>
+          <w:szCs w:val="28"/>
+        </w:rPr>
+      </w:pPr>
+      <w:r>
+        <w:rPr>
+          <w:sz w:val="28"/>
+          <w:szCs w:val="28"/>
+        </w:rPr>
+        <w:t xml:space="preserve">Javascript – click &amp; type </w:t>
+      </w:r>
+    </w:p>
+    <w:p>
+      <w:pPr>
+        <w:rPr>
+          <w:sz w:val="28"/>
+          <w:szCs w:val="28"/>
+        </w:rPr>
+      </w:pPr>
+      <w:r>
+        <w:rPr>
+          <w:sz w:val="28"/>
+          <w:szCs w:val="28"/>
+        </w:rPr>
+        <w:t>document.querySelector('#email').click()</w:t>
+      </w:r>
+    </w:p>
+    <w:p>
+      <w:pPr>
+        <w:rPr>
+          <w:sz w:val="28"/>
+          <w:szCs w:val="28"/>
+        </w:rPr>
+      </w:pPr>
+      <w:r>
+        <w:rPr>
+          <w:sz w:val="28"/>
+          <w:szCs w:val="28"/>
+        </w:rPr>
+        <w:t>document.querySelector('#email').value='hello'</w:t>
+      </w:r>
+    </w:p>
+    <w:p>
+      <w:pPr>
+        <w:rPr>
+          <w:sz w:val="28"/>
+          <w:szCs w:val="28"/>
+        </w:rPr>
+      </w:pPr>
+      <w:r>
+        <w:rPr>
+          <w:sz w:val="28"/>
+          <w:szCs w:val="28"/>
+        </w:rPr>
+        <w:t xml:space="preserve"> </w:t>
+      </w:r>
+    </w:p>
+    <w:p>
+      <w:pPr>
+        <w:pStyle w:val="ListParagraph"/>
+        <w:numPr>
+          <w:ilvl w:val="0"/>
+          <w:numId w:val="4"/>
+        </w:numPr>
+        <w:rPr>
+          <w:sz w:val="28"/>
+          <w:szCs w:val="28"/>
+        </w:rPr>
+      </w:pPr>
+      <w:r>
+        <w:rPr>
+          <w:sz w:val="28"/>
+          <w:szCs w:val="28"/>
+        </w:rPr>
+        <w:t xml:space="preserve">Git architecture </w:t>
+      </w:r>
+    </w:p>
+    <w:p>
+      <w:pPr>
+        <w:rPr>
+          <w:sz w:val="28"/>
+          <w:szCs w:val="28"/>
+        </w:rPr>
+      </w:pPr>
+      <w:r>
+        <w:rPr>
+          <w:sz w:val="28"/>
+          <w:szCs w:val="28"/>
+        </w:rPr>
+        <w:t xml:space="preserve">Project (local system) </w:t>
+      </w:r>
+      <w:commentRangeStart w:id="2"/>
+      <w:r>
+        <w:rPr>
+          <w:sz w:val="28"/>
+          <w:szCs w:val="28"/>
+        </w:rPr>
+        <w:sym w:font="Wingdings" w:char="F0E0"/>
+      </w:r>
+      <w:commentRangeEnd w:id="2"/>
+      <w:r>
+        <w:rPr>
+          <w:rStyle w:val="CommentReference"/>
+        </w:rPr>
+        <w:commentReference w:id="2"/>
+      </w:r>
+      <w:r>
+        <w:rPr>
+          <w:sz w:val="28"/>
+          <w:szCs w:val="28"/>
+        </w:rPr>
+        <w:t xml:space="preserve"> local repository (local system) </w:t>
+      </w:r>
+      <w:commentRangeStart w:id="3"/>
+      <w:r>
+        <w:rPr>
+          <w:sz w:val="28"/>
+          <w:szCs w:val="28"/>
+        </w:rPr>
+        <w:sym w:font="Wingdings" w:char="F0E0"/>
+      </w:r>
+      <w:commentRangeEnd w:id="3"/>
+      <w:r>
+        <w:rPr>
+          <w:rStyle w:val="CommentReference"/>
+        </w:rPr>
+        <w:commentReference w:id="3"/>
+      </w:r>
+      <w:r>
+        <w:rPr>
+          <w:sz w:val="28"/>
+          <w:szCs w:val="28"/>
+        </w:rPr>
+        <w:t xml:space="preserve"> remote repo (github, aws code commit, bit bucket) </w:t>
+      </w:r>
     </w:p>
     <w:p>
       <w:pPr>
@@ -3740,7 +4038,6 @@
                 <w:rFonts w:ascii="Arial" w:eastAsia="Times New Roman" w:hAnsi="Arial" w:cs="Arial"/>
                 <w:color w:val="000000"/>
               </w:rPr>
-              <w:lastRenderedPageBreak/>
               <w:t>data</w:t>
             </w:r>
           </w:p>
@@ -4122,11 +4419,11 @@
       <w:pPr>
         <w:pStyle w:val="Heading1"/>
       </w:pPr>
-      <w:bookmarkStart w:id="2" w:name="_Toc122716942"/>
+      <w:bookmarkStart w:id="4" w:name="_Toc122716942"/>
       <w:r>
         <w:t>Task 1</w:t>
       </w:r>
-      <w:bookmarkEnd w:id="2"/>
+      <w:bookmarkEnd w:id="4"/>
     </w:p>
     <w:p>
       <w:pPr>
@@ -4238,6 +4535,7 @@
         <w:rPr>
           <w:color w:val="000000"/>
         </w:rPr>
+        <w:lastRenderedPageBreak/>
         <w:t>Select country as “United Kingdom”</w:t>
       </w:r>
     </w:p>
@@ -4321,23 +4619,14 @@
       <w:pPr>
         <w:pStyle w:val="Heading1"/>
       </w:pPr>
-      <w:bookmarkStart w:id="3" w:name="_Toc122716949"/>
+      <w:bookmarkStart w:id="5" w:name="_Toc122716949"/>
       <w:r>
         <w:t xml:space="preserve">Task </w:t>
       </w:r>
-      <w:bookmarkEnd w:id="3"/>
+      <w:bookmarkEnd w:id="5"/>
       <w:r>
         <w:t>2</w:t>
       </w:r>
-    </w:p>
-    <w:p>
-      <w:pPr>
-        <w:pStyle w:val="ListParagraph"/>
-        <w:rPr>
-          <w:sz w:val="32"/>
-          <w:szCs w:val="32"/>
-        </w:rPr>
-      </w:pPr>
     </w:p>
     <w:p>
       <w:pPr>
@@ -4518,6 +4807,14 @@
         </w:rPr>
         <w:t xml:space="preserve"> Get the text and print it “Please accept Terms and Conditions”</w:t>
       </w:r>
+    </w:p>
+    <w:p>
+      <w:pPr>
+        <w:rPr>
+          <w:sz w:val="28"/>
+          <w:szCs w:val="28"/>
+        </w:rPr>
+      </w:pPr>
     </w:p>
     <w:p>
       <w:pPr>
@@ -4555,12 +4852,46 @@
       </w:r>
     </w:p>
   </w:comment>
+  <w:comment w:id="2" w:author="JiDi" w:date="2023-01-30T17:52:00Z" w:initials="J">
+    <w:p>
+      <w:pPr>
+        <w:pStyle w:val="CommentText"/>
+      </w:pPr>
+      <w:r>
+        <w:rPr>
+          <w:rStyle w:val="CommentReference"/>
+        </w:rPr>
+        <w:annotationRef/>
+      </w:r>
+      <w:r>
+        <w:t>Git commit</w:t>
+      </w:r>
+    </w:p>
+  </w:comment>
+  <w:comment w:id="3" w:author="JiDi" w:date="2023-01-30T17:53:00Z" w:initials="J">
+    <w:p>
+      <w:pPr>
+        <w:pStyle w:val="CommentText"/>
+      </w:pPr>
+      <w:r>
+        <w:rPr>
+          <w:rStyle w:val="CommentReference"/>
+        </w:rPr>
+        <w:annotationRef/>
+      </w:r>
+      <w:r>
+        <w:t>Git push</w:t>
+      </w:r>
+    </w:p>
+  </w:comment>
 </w:comments>
 </file>
 
 <file path=word/commentsExtended.xml><?xml version="1.0" encoding="utf-8"?>
 <w15:commentsEx xmlns:wpc="http://schemas.microsoft.com/office/word/2010/wordprocessingCanvas" xmlns:mc="http://schemas.openxmlformats.org/markup-compatibility/2006" xmlns:o="urn:schemas-microsoft-com:office:office" xmlns:r="http://schemas.openxmlformats.org/officeDocument/2006/relationships" xmlns:m="http://schemas.openxmlformats.org/officeDocument/2006/math" xmlns:v="urn:schemas-microsoft-com:vml" xmlns:wp14="http://schemas.microsoft.com/office/word/2010/wordprocessingDrawing" xmlns:wp="http://schemas.openxmlformats.org/drawingml/2006/wordprocessingDrawing" xmlns:w10="urn:schemas-microsoft-com:office:word" xmlns:w="http://schemas.openxmlformats.org/wordprocessingml/2006/main" xmlns:w14="http://schemas.microsoft.com/office/word/2010/wordml" xmlns:w15="http://schemas.microsoft.com/office/word/2012/wordml" xmlns:wpg="http://schemas.microsoft.com/office/word/2010/wordprocessingGroup" xmlns:wpi="http://schemas.microsoft.com/office/word/2010/wordprocessingInk" xmlns:wne="http://schemas.microsoft.com/office/word/2006/wordml" xmlns:wps="http://schemas.microsoft.com/office/word/2010/wordprocessingShape" mc:Ignorable="w14 w15 wp14">
   <w15:commentEx w15:paraId="5399F591" w15:done="0"/>
+  <w15:commentEx w15:paraId="271266CC" w15:done="0"/>
+  <w15:commentEx w15:paraId="637B2B16" w15:done="0"/>
 </w15:commentsEx>
 </file>
 
@@ -4576,7 +4907,7 @@
       <w:lvlText w:val="%1."/>
       <w:lvlJc w:val="left"/>
       <w:pPr>
-        <w:ind w:left="630" w:hanging="360"/>
+        <w:ind w:left="720" w:hanging="360"/>
       </w:pPr>
       <w:rPr>
         <w:rFonts w:hint="default"/>

</xml_diff>

<commit_message>
robot framework - test template
</commit_message>
<xml_diff>
--- a/notes/Session Notes.docx
+++ b/notes/Session Notes.docx
@@ -2459,6 +2459,35 @@
           <w:szCs w:val="28"/>
         </w:rPr>
         <w:lastRenderedPageBreak/>
+        <w:t xml:space="preserve"> Test Setup &amp; Tear Down – runs before and after each test case</w:t>
+      </w:r>
+    </w:p>
+    <w:p>
+      <w:pPr>
+        <w:pStyle w:val="ListParagraph"/>
+        <w:rPr>
+          <w:sz w:val="28"/>
+          <w:szCs w:val="28"/>
+        </w:rPr>
+      </w:pPr>
+    </w:p>
+    <w:p>
+      <w:pPr>
+        <w:pStyle w:val="ListParagraph"/>
+        <w:numPr>
+          <w:ilvl w:val="0"/>
+          <w:numId w:val="4"/>
+        </w:numPr>
+        <w:rPr>
+          <w:sz w:val="28"/>
+          <w:szCs w:val="28"/>
+        </w:rPr>
+      </w:pPr>
+      <w:r>
+        <w:rPr>
+          <w:sz w:val="28"/>
+          <w:szCs w:val="28"/>
+        </w:rPr>
         <w:t xml:space="preserve">Robot Framework </w:t>
       </w:r>
       <w:r>
@@ -2488,28 +2517,312 @@
         </w:rPr>
         <w:t xml:space="preserve">Data-Driven Framework </w:t>
       </w:r>
-    </w:p>
-    <w:p>
-      <w:pPr>
-        <w:pStyle w:val="ListParagraph"/>
-        <w:numPr>
-          <w:ilvl w:val="0"/>
-          <w:numId w:val="4"/>
-        </w:numPr>
-        <w:rPr>
-          <w:sz w:val="28"/>
-          <w:szCs w:val="28"/>
-        </w:rPr>
-      </w:pPr>
-      <w:r>
-        <w:rPr>
-          <w:sz w:val="28"/>
-          <w:szCs w:val="28"/>
-        </w:rPr>
-        <w:t>Test Setup &amp; Tear Down – runs before and after each test case</w:t>
+      <w:r>
+        <w:rPr>
+          <w:sz w:val="28"/>
+          <w:szCs w:val="28"/>
+        </w:rPr>
+        <w:t xml:space="preserve">– Test Template </w:t>
+      </w:r>
+      <w:r>
+        <w:rPr>
+          <w:sz w:val="28"/>
+          <w:szCs w:val="28"/>
+        </w:rPr>
+        <w:t>in robot framework</w:t>
+      </w:r>
+    </w:p>
+    <w:p>
+      <w:pPr>
+        <w:pStyle w:val="ListParagraph"/>
+        <w:numPr>
+          <w:ilvl w:val="2"/>
+          <w:numId w:val="4"/>
+        </w:numPr>
+        <w:rPr>
+          <w:sz w:val="28"/>
+          <w:szCs w:val="28"/>
+        </w:rPr>
+      </w:pPr>
+      <w:r>
+        <w:rPr>
+          <w:sz w:val="28"/>
+          <w:szCs w:val="28"/>
+        </w:rPr>
+        <w:t xml:space="preserve">Create a keyword with test data as an arguments </w:t>
+      </w:r>
+    </w:p>
+    <w:p>
+      <w:pPr>
+        <w:pStyle w:val="ListParagraph"/>
+        <w:numPr>
+          <w:ilvl w:val="2"/>
+          <w:numId w:val="4"/>
+        </w:numPr>
+        <w:rPr>
+          <w:sz w:val="28"/>
+          <w:szCs w:val="28"/>
+        </w:rPr>
+      </w:pPr>
+      <w:r>
+        <w:rPr>
+          <w:sz w:val="28"/>
+          <w:szCs w:val="28"/>
+        </w:rPr>
+        <w:t xml:space="preserve">Declare the template in setting sections </w:t>
+      </w:r>
+    </w:p>
+    <w:p>
+      <w:pPr>
+        <w:pStyle w:val="ListParagraph"/>
+        <w:numPr>
+          <w:ilvl w:val="2"/>
+          <w:numId w:val="4"/>
+        </w:numPr>
+        <w:rPr>
+          <w:sz w:val="28"/>
+          <w:szCs w:val="28"/>
+        </w:rPr>
+      </w:pPr>
+      <w:r>
+        <w:rPr>
+          <w:sz w:val="28"/>
+          <w:szCs w:val="28"/>
+        </w:rPr>
+        <w:t xml:space="preserve">Create Test case and pass the test data(arguments) </w:t>
+      </w:r>
+    </w:p>
+    <w:p>
+      <w:pPr>
+        <w:pStyle w:val="ListParagraph"/>
+        <w:numPr>
+          <w:ilvl w:val="1"/>
+          <w:numId w:val="4"/>
+        </w:numPr>
+        <w:rPr>
+          <w:sz w:val="28"/>
+          <w:szCs w:val="28"/>
+        </w:rPr>
+      </w:pPr>
+      <w:r>
+        <w:rPr>
+          <w:sz w:val="28"/>
+          <w:szCs w:val="28"/>
+        </w:rPr>
+        <w:t xml:space="preserve">Data-Driven using excel – Test Template &amp; Excel </w:t>
+      </w:r>
+    </w:p>
+    <w:p>
+      <w:pPr>
+        <w:pStyle w:val="ListParagraph"/>
+        <w:numPr>
+          <w:ilvl w:val="2"/>
+          <w:numId w:val="4"/>
+        </w:numPr>
+        <w:rPr>
+          <w:sz w:val="28"/>
+          <w:szCs w:val="28"/>
+        </w:rPr>
+      </w:pPr>
+      <w:r>
+        <w:rPr>
+          <w:sz w:val="28"/>
+          <w:szCs w:val="28"/>
+        </w:rPr>
+        <w:t xml:space="preserve">Install </w:t>
+      </w:r>
+    </w:p>
+    <w:p>
+      <w:pPr>
+        <w:pStyle w:val="ListParagraph"/>
+        <w:ind w:left="2070"/>
+        <w:rPr>
+          <w:rFonts w:ascii="Consolas" w:hAnsi="Consolas"/>
+          <w:color w:val="0E1116"/>
+          <w:sz w:val="20"/>
+          <w:szCs w:val="20"/>
+        </w:rPr>
+      </w:pPr>
+      <w:r>
+        <w:rPr>
+          <w:rFonts w:ascii="Consolas" w:hAnsi="Consolas"/>
+          <w:color w:val="0E1116"/>
+          <w:sz w:val="20"/>
+          <w:szCs w:val="20"/>
+        </w:rPr>
+        <w:t>pip install --upgrade robotframework-datadriver</w:t>
+      </w:r>
+    </w:p>
+    <w:p>
+      <w:pPr>
+        <w:pStyle w:val="ListParagraph"/>
+        <w:ind w:left="2070"/>
+        <w:rPr>
+          <w:rFonts w:ascii="Consolas" w:hAnsi="Consolas"/>
+          <w:color w:val="0E1116"/>
+          <w:sz w:val="20"/>
+          <w:szCs w:val="20"/>
+        </w:rPr>
+      </w:pPr>
+      <w:r>
+        <w:rPr>
+          <w:rFonts w:ascii="Consolas" w:hAnsi="Consolas"/>
+          <w:color w:val="0E1116"/>
+          <w:sz w:val="20"/>
+          <w:szCs w:val="20"/>
+        </w:rPr>
+        <w:t>pip install --upgrade robotframework-datadriver[XLS]</w:t>
+      </w:r>
+    </w:p>
+    <w:p>
+      <w:pPr>
+        <w:pStyle w:val="ListParagraph"/>
+        <w:numPr>
+          <w:ilvl w:val="2"/>
+          <w:numId w:val="4"/>
+        </w:numPr>
+        <w:rPr>
+          <w:sz w:val="28"/>
+          <w:szCs w:val="28"/>
+        </w:rPr>
+      </w:pPr>
+      <w:r>
+        <w:rPr>
+          <w:rFonts w:ascii="Consolas" w:hAnsi="Consolas"/>
+          <w:color w:val="0E1116"/>
+          <w:sz w:val="20"/>
+          <w:szCs w:val="20"/>
+        </w:rPr>
+        <w:t>Make sure the arguments in test template in present as a header in the excel sheet</w:t>
+      </w:r>
+    </w:p>
+    <w:p>
+      <w:pPr>
+        <w:pStyle w:val="ListParagraph"/>
+        <w:numPr>
+          <w:ilvl w:val="2"/>
+          <w:numId w:val="4"/>
+        </w:numPr>
+        <w:rPr>
+          <w:sz w:val="28"/>
+          <w:szCs w:val="28"/>
+        </w:rPr>
+      </w:pPr>
+      <w:r>
+        <w:rPr>
+          <w:sz w:val="28"/>
+          <w:szCs w:val="28"/>
+        </w:rPr>
+        <w:t xml:space="preserve">Declare settings section </w:t>
+      </w:r>
+    </w:p>
+    <w:p>
+      <w:pPr>
+        <w:pStyle w:val="HTMLPreformatted"/>
+        <w:shd w:val="clear" w:color="auto" w:fill="FFFFFF"/>
+        <w:ind w:left="720"/>
+        <w:rPr>
+          <w:color w:val="080808"/>
+          <w:sz w:val="30"/>
+          <w:szCs w:val="30"/>
+        </w:rPr>
+      </w:pPr>
+      <w:r>
+        <w:rPr>
+          <w:color w:val="9E880D"/>
+          <w:sz w:val="30"/>
+          <w:szCs w:val="30"/>
+        </w:rPr>
+        <w:tab/>
+      </w:r>
+      <w:r>
+        <w:rPr>
+          <w:color w:val="9E880D"/>
+          <w:sz w:val="30"/>
+          <w:szCs w:val="30"/>
+        </w:rPr>
+        <w:tab/>
       </w:r>
       <w:bookmarkStart w:id="3" w:name="_GoBack"/>
       <w:bookmarkEnd w:id="3"/>
+      <w:r>
+        <w:rPr>
+          <w:color w:val="9E880D"/>
+          <w:sz w:val="30"/>
+          <w:szCs w:val="30"/>
+        </w:rPr>
+        <w:t xml:space="preserve">Library     </w:t>
+      </w:r>
+      <w:r>
+        <w:rPr>
+          <w:color w:val="067D17"/>
+          <w:sz w:val="30"/>
+          <w:szCs w:val="30"/>
+        </w:rPr>
+        <w:t xml:space="preserve">DataDriver      </w:t>
+      </w:r>
+      <w:r>
+        <w:rPr>
+          <w:color w:val="1750EB"/>
+          <w:sz w:val="30"/>
+          <w:szCs w:val="30"/>
+        </w:rPr>
+        <w:t>file</w:t>
+      </w:r>
+      <w:r>
+        <w:rPr>
+          <w:color w:val="080808"/>
+          <w:sz w:val="30"/>
+          <w:szCs w:val="30"/>
+        </w:rPr>
+        <w:t xml:space="preserve">=../test_data/openemr_data.xlsx     </w:t>
+      </w:r>
+      <w:r>
+        <w:rPr>
+          <w:color w:val="1750EB"/>
+          <w:sz w:val="30"/>
+          <w:szCs w:val="30"/>
+        </w:rPr>
+        <w:t>sheet_name</w:t>
+      </w:r>
+      <w:r>
+        <w:rPr>
+          <w:color w:val="080808"/>
+          <w:sz w:val="30"/>
+          <w:szCs w:val="30"/>
+        </w:rPr>
+        <w:t>=InvalidLoginTest</w:t>
+      </w:r>
+    </w:p>
+    <w:p>
+      <w:pPr>
+        <w:pStyle w:val="ListParagraph"/>
+        <w:ind w:left="2070"/>
+        <w:rPr>
+          <w:sz w:val="28"/>
+          <w:szCs w:val="28"/>
+        </w:rPr>
+      </w:pPr>
+    </w:p>
+    <w:p>
+      <w:pPr>
+        <w:pStyle w:val="ListParagraph"/>
+        <w:ind w:left="2070"/>
+        <w:rPr>
+          <w:sz w:val="28"/>
+          <w:szCs w:val="28"/>
+        </w:rPr>
+      </w:pPr>
+    </w:p>
+    <w:p>
+      <w:pPr>
+        <w:pStyle w:val="ListParagraph"/>
+        <w:ind w:left="1350"/>
+        <w:rPr>
+          <w:sz w:val="28"/>
+          <w:szCs w:val="28"/>
+        </w:rPr>
+      </w:pPr>
     </w:p>
     <w:p>
       <w:pPr>
@@ -3873,6 +4186,7 @@
                 <w:color w:val="000000"/>
                 <w:highlight w:val="green"/>
               </w:rPr>
+              <w:lastRenderedPageBreak/>
               <w:t>partial link</w:t>
             </w:r>
           </w:p>
@@ -4572,7 +4886,6 @@
         <w:rPr>
           <w:color w:val="000000"/>
         </w:rPr>
-        <w:lastRenderedPageBreak/>
         <w:t>Select Job title as “IT Manager”</w:t>
       </w:r>
     </w:p>

</xml_diff>

<commit_message>
robot framework - Session Notes.docx in notes folder
</commit_message>
<xml_diff>
--- a/notes/Session Notes.docx
+++ b/notes/Session Notes.docx
@@ -227,6 +227,15 @@
         </w:rPr>
         <w:t xml:space="preserve">Robot Framework:- </w:t>
       </w:r>
+    </w:p>
+    <w:p>
+      <w:pPr>
+        <w:rPr>
+          <w:rStyle w:val="Hyperlink"/>
+          <w:sz w:val="28"/>
+          <w:szCs w:val="28"/>
+        </w:rPr>
+      </w:pPr>
       <w:hyperlink r:id="rId5" w:history="1">
         <w:r>
           <w:rPr>
@@ -240,6 +249,32 @@
     </w:p>
     <w:p>
       <w:pPr>
+        <w:rPr>
+          <w:sz w:val="28"/>
+          <w:szCs w:val="28"/>
+        </w:rPr>
+      </w:pPr>
+      <w:hyperlink r:id="rId6" w:history="1">
+        <w:r>
+          <w:rPr>
+            <w:rStyle w:val="Hyperlink"/>
+            <w:sz w:val="28"/>
+            <w:szCs w:val="28"/>
+          </w:rPr>
+          <w:t>https://robotframework.org/robotframework/latest/RobotFrameworkUserGuide.html</w:t>
+        </w:r>
+      </w:hyperlink>
+    </w:p>
+    <w:p>
+      <w:pPr>
+        <w:rPr>
+          <w:sz w:val="28"/>
+          <w:szCs w:val="28"/>
+        </w:rPr>
+      </w:pPr>
+    </w:p>
+    <w:p>
+      <w:pPr>
         <w:pStyle w:val="ListParagraph"/>
         <w:numPr>
           <w:ilvl w:val="0"/>
@@ -504,6 +539,7 @@
           <w:sz w:val="28"/>
           <w:szCs w:val="28"/>
         </w:rPr>
+        <w:lastRenderedPageBreak/>
         <w:t>C:\Program Files\Python310\Scripts</w:t>
       </w:r>
     </w:p>
@@ -545,7 +581,6 @@
           <w:sz w:val="28"/>
           <w:szCs w:val="28"/>
         </w:rPr>
-        <w:lastRenderedPageBreak/>
         <w:drawing>
           <wp:anchor distT="0" distB="0" distL="114300" distR="114300" simplePos="0" relativeHeight="251658240" behindDoc="0" locked="0" layoutInCell="1" allowOverlap="1" wp14:anchorId="496C4F60" wp14:editId="5B2DDF3A">
             <wp:simplePos x="0" y="0"/>
@@ -570,7 +605,7 @@
                     <pic:cNvPicPr/>
                   </pic:nvPicPr>
                   <pic:blipFill>
-                    <a:blip r:embed="rId6" cstate="print">
+                    <a:blip r:embed="rId7" cstate="print">
                       <a:extLst>
                         <a:ext uri="{28A0092B-C50C-407E-A947-70E740481C1C}">
                           <a14:useLocalDpi xmlns:a14="http://schemas.microsoft.com/office/drawing/2010/main" val="0"/>
@@ -701,7 +736,7 @@
                     <pic:cNvPicPr/>
                   </pic:nvPicPr>
                   <pic:blipFill>
-                    <a:blip r:embed="rId7"/>
+                    <a:blip r:embed="rId8"/>
                     <a:stretch>
                       <a:fillRect/>
                     </a:stretch>
@@ -1083,7 +1118,7 @@
           <w:szCs w:val="28"/>
         </w:rPr>
       </w:pPr>
-      <w:hyperlink r:id="rId8" w:history="1">
+      <w:hyperlink r:id="rId9" w:history="1">
         <w:r>
           <w:rPr>
             <w:rStyle w:val="Hyperlink"/>
@@ -1231,6 +1266,7 @@
           <w:sz w:val="28"/>
           <w:szCs w:val="28"/>
         </w:rPr>
+        <w:lastRenderedPageBreak/>
         <w:t xml:space="preserve">Advance locators – xpath, css </w:t>
       </w:r>
     </w:p>
@@ -1247,7 +1283,6 @@
           <w:szCs w:val="28"/>
           <w:highlight w:val="yellow"/>
         </w:rPr>
-        <w:lastRenderedPageBreak/>
         <w:t>When duplicate locators are there then findelement/get webelement picks the first element</w:t>
       </w:r>
       <w:r>
@@ -1799,14 +1834,6 @@
     </w:p>
     <w:p>
       <w:pPr>
-        <w:rPr>
-          <w:sz w:val="28"/>
-          <w:szCs w:val="28"/>
-        </w:rPr>
-      </w:pPr>
-    </w:p>
-    <w:p>
-      <w:pPr>
         <w:pStyle w:val="ListParagraph"/>
         <w:numPr>
           <w:ilvl w:val="0"/>
@@ -1930,7 +1957,31 @@
           <w:sz w:val="28"/>
           <w:szCs w:val="28"/>
         </w:rPr>
-        <w:t>Close window – close the current tab/session</w:t>
+        <w:t>Close window</w:t>
+      </w:r>
+      <w:r>
+        <w:rPr>
+          <w:sz w:val="28"/>
+          <w:szCs w:val="28"/>
+        </w:rPr>
+        <w:t>/</w:t>
+      </w:r>
+      <w:r>
+        <w:t xml:space="preserve"> </w:t>
+      </w:r>
+      <w:r>
+        <w:rPr>
+          <w:sz w:val="28"/>
+          <w:szCs w:val="28"/>
+        </w:rPr>
+        <w:t>driver.close()</w:t>
+      </w:r>
+      <w:r>
+        <w:rPr>
+          <w:sz w:val="28"/>
+          <w:szCs w:val="28"/>
+        </w:rPr>
+        <w:t xml:space="preserve"> – close the current tab/session</w:t>
       </w:r>
       <w:r>
         <w:rPr>
@@ -1957,7 +2008,42 @@
           <w:sz w:val="28"/>
           <w:szCs w:val="28"/>
         </w:rPr>
-        <w:t xml:space="preserve">Close Browser – close the browser and also kills the driver associated to it. </w:t>
+        <w:t>Close Browser</w:t>
+      </w:r>
+      <w:r>
+        <w:rPr>
+          <w:sz w:val="28"/>
+          <w:szCs w:val="28"/>
+        </w:rPr>
+        <w:t>/</w:t>
+      </w:r>
+      <w:r>
+        <w:rPr>
+          <w:sz w:val="28"/>
+          <w:szCs w:val="28"/>
+        </w:rPr>
+        <w:t xml:space="preserve"> </w:t>
+      </w:r>
+      <w:r>
+        <w:rPr>
+          <w:sz w:val="28"/>
+          <w:szCs w:val="28"/>
+        </w:rPr>
+        <w:t>driver.quit()</w:t>
+      </w:r>
+      <w:r>
+        <w:rPr>
+          <w:sz w:val="28"/>
+          <w:szCs w:val="28"/>
+        </w:rPr>
+        <w:t xml:space="preserve"> </w:t>
+      </w:r>
+      <w:r>
+        <w:rPr>
+          <w:sz w:val="28"/>
+          <w:szCs w:val="28"/>
+        </w:rPr>
+        <w:t xml:space="preserve">– close the browser and also kills the driver associated to it. </w:t>
       </w:r>
     </w:p>
     <w:p>
@@ -2743,8 +2829,6 @@
         </w:rPr>
         <w:tab/>
       </w:r>
-      <w:bookmarkStart w:id="3" w:name="_GoBack"/>
-      <w:bookmarkEnd w:id="3"/>
       <w:r>
         <w:rPr>
           <w:color w:val="9E880D"/>
@@ -2806,60 +2890,299 @@
     </w:p>
     <w:p>
       <w:pPr>
-        <w:pStyle w:val="ListParagraph"/>
-        <w:ind w:left="2070"/>
-        <w:rPr>
-          <w:sz w:val="28"/>
-          <w:szCs w:val="28"/>
-        </w:rPr>
-      </w:pPr>
-    </w:p>
-    <w:p>
-      <w:pPr>
-        <w:pStyle w:val="ListParagraph"/>
-        <w:ind w:left="1350"/>
-        <w:rPr>
-          <w:sz w:val="28"/>
-          <w:szCs w:val="28"/>
-        </w:rPr>
-      </w:pPr>
-    </w:p>
-    <w:p>
-      <w:pPr>
-        <w:rPr>
-          <w:sz w:val="28"/>
-          <w:szCs w:val="28"/>
-        </w:rPr>
-      </w:pPr>
-    </w:p>
-    <w:p>
-      <w:pPr>
-        <w:rPr>
-          <w:sz w:val="28"/>
-          <w:szCs w:val="28"/>
-        </w:rPr>
-      </w:pPr>
-    </w:p>
-    <w:p>
-      <w:pPr>
-        <w:rPr>
-          <w:sz w:val="28"/>
-          <w:szCs w:val="28"/>
-        </w:rPr>
-      </w:pPr>
-    </w:p>
-    <w:p>
-      <w:pPr>
-        <w:rPr>
-          <w:sz w:val="28"/>
-          <w:szCs w:val="28"/>
-        </w:rPr>
-      </w:pPr>
-      <w:r>
-        <w:rPr>
-          <w:sz w:val="28"/>
-          <w:szCs w:val="28"/>
-        </w:rPr>
+        <w:rPr>
+          <w:sz w:val="28"/>
+          <w:szCs w:val="28"/>
+        </w:rPr>
+      </w:pPr>
+    </w:p>
+    <w:p>
+      <w:pPr>
+        <w:rPr>
+          <w:sz w:val="28"/>
+          <w:szCs w:val="28"/>
+        </w:rPr>
+      </w:pPr>
+      <w:r>
+        <w:rPr>
+          <w:sz w:val="28"/>
+          <w:szCs w:val="28"/>
+        </w:rPr>
+        <w:t xml:space="preserve">Python Selenium </w:t>
+      </w:r>
+    </w:p>
+    <w:p>
+      <w:pPr>
+        <w:pStyle w:val="ListParagraph"/>
+        <w:numPr>
+          <w:ilvl w:val="0"/>
+          <w:numId w:val="7"/>
+        </w:numPr>
+        <w:rPr>
+          <w:sz w:val="28"/>
+          <w:szCs w:val="28"/>
+        </w:rPr>
+      </w:pPr>
+      <w:r>
+        <w:rPr>
+          <w:sz w:val="28"/>
+          <w:szCs w:val="28"/>
+        </w:rPr>
+        <w:t xml:space="preserve">Create a project </w:t>
+      </w:r>
+    </w:p>
+    <w:p>
+      <w:pPr>
+        <w:pStyle w:val="ListParagraph"/>
+        <w:numPr>
+          <w:ilvl w:val="0"/>
+          <w:numId w:val="7"/>
+        </w:numPr>
+        <w:rPr>
+          <w:sz w:val="28"/>
+          <w:szCs w:val="28"/>
+        </w:rPr>
+      </w:pPr>
+      <w:r>
+        <w:rPr>
+          <w:sz w:val="28"/>
+          <w:szCs w:val="28"/>
+        </w:rPr>
+        <w:t xml:space="preserve">Create package and python file </w:t>
+      </w:r>
+    </w:p>
+    <w:p>
+      <w:pPr>
+        <w:pStyle w:val="ListParagraph"/>
+        <w:numPr>
+          <w:ilvl w:val="0"/>
+          <w:numId w:val="7"/>
+        </w:numPr>
+        <w:rPr>
+          <w:sz w:val="28"/>
+          <w:szCs w:val="28"/>
+        </w:rPr>
+      </w:pPr>
+      <w:r>
+        <w:rPr>
+          <w:sz w:val="28"/>
+          <w:szCs w:val="28"/>
+        </w:rPr>
+        <w:t xml:space="preserve">How to call methods in python? </w:t>
+      </w:r>
+    </w:p>
+    <w:p>
+      <w:pPr>
+        <w:pStyle w:val="ListParagraph"/>
+        <w:numPr>
+          <w:ilvl w:val="1"/>
+          <w:numId w:val="7"/>
+        </w:numPr>
+        <w:rPr>
+          <w:sz w:val="28"/>
+          <w:szCs w:val="28"/>
+        </w:rPr>
+      </w:pPr>
+      <w:r>
+        <w:rPr>
+          <w:sz w:val="28"/>
+          <w:szCs w:val="28"/>
+        </w:rPr>
+        <w:t xml:space="preserve">Methods in module </w:t>
+      </w:r>
+      <w:r>
+        <w:rPr>
+          <w:sz w:val="28"/>
+          <w:szCs w:val="28"/>
+        </w:rPr>
+        <w:sym w:font="Wingdings" w:char="F0E0"/>
+      </w:r>
+      <w:r>
+        <w:rPr>
+          <w:sz w:val="28"/>
+          <w:szCs w:val="28"/>
+        </w:rPr>
+        <w:t xml:space="preserve"> modulename.methodname()</w:t>
+      </w:r>
+    </w:p>
+    <w:p>
+      <w:pPr>
+        <w:pStyle w:val="ListParagraph"/>
+        <w:numPr>
+          <w:ilvl w:val="1"/>
+          <w:numId w:val="7"/>
+        </w:numPr>
+        <w:rPr>
+          <w:sz w:val="28"/>
+          <w:szCs w:val="28"/>
+        </w:rPr>
+      </w:pPr>
+      <w:r>
+        <w:rPr>
+          <w:sz w:val="28"/>
+          <w:szCs w:val="28"/>
+        </w:rPr>
+        <w:t xml:space="preserve">Class </w:t>
+      </w:r>
+    </w:p>
+    <w:p>
+      <w:pPr>
+        <w:pStyle w:val="ListParagraph"/>
+        <w:numPr>
+          <w:ilvl w:val="2"/>
+          <w:numId w:val="7"/>
+        </w:numPr>
+        <w:rPr>
+          <w:sz w:val="28"/>
+          <w:szCs w:val="28"/>
+        </w:rPr>
+      </w:pPr>
+      <w:r>
+        <w:rPr>
+          <w:sz w:val="28"/>
+          <w:szCs w:val="28"/>
+        </w:rPr>
+        <w:t xml:space="preserve">Static method </w:t>
+      </w:r>
+      <w:r>
+        <w:rPr>
+          <w:sz w:val="28"/>
+          <w:szCs w:val="28"/>
+        </w:rPr>
+        <w:sym w:font="Wingdings" w:char="F0E0"/>
+      </w:r>
+      <w:r>
+        <w:rPr>
+          <w:sz w:val="28"/>
+          <w:szCs w:val="28"/>
+        </w:rPr>
+        <w:t xml:space="preserve"> Classname.methodname()</w:t>
+      </w:r>
+    </w:p>
+    <w:p>
+      <w:pPr>
+        <w:pStyle w:val="ListParagraph"/>
+        <w:numPr>
+          <w:ilvl w:val="2"/>
+          <w:numId w:val="7"/>
+        </w:numPr>
+        <w:rPr>
+          <w:sz w:val="28"/>
+          <w:szCs w:val="28"/>
+        </w:rPr>
+      </w:pPr>
+      <w:r>
+        <w:rPr>
+          <w:sz w:val="28"/>
+          <w:szCs w:val="28"/>
+        </w:rPr>
+        <w:t xml:space="preserve">Non-static method </w:t>
+      </w:r>
+      <w:r>
+        <w:rPr>
+          <w:sz w:val="28"/>
+          <w:szCs w:val="28"/>
+        </w:rPr>
+        <w:sym w:font="Wingdings" w:char="F0E0"/>
+      </w:r>
+    </w:p>
+    <w:p>
+      <w:pPr>
+        <w:pStyle w:val="ListParagraph"/>
+        <w:numPr>
+          <w:ilvl w:val="4"/>
+          <w:numId w:val="7"/>
+        </w:numPr>
+        <w:rPr>
+          <w:sz w:val="28"/>
+          <w:szCs w:val="28"/>
+        </w:rPr>
+      </w:pPr>
+      <w:r>
+        <w:rPr>
+          <w:sz w:val="28"/>
+          <w:szCs w:val="28"/>
+        </w:rPr>
+        <w:t xml:space="preserve">Create object </w:t>
+      </w:r>
+    </w:p>
+    <w:p>
+      <w:pPr>
+        <w:pStyle w:val="ListParagraph"/>
+        <w:numPr>
+          <w:ilvl w:val="4"/>
+          <w:numId w:val="7"/>
+        </w:numPr>
+        <w:rPr>
+          <w:sz w:val="28"/>
+          <w:szCs w:val="28"/>
+        </w:rPr>
+      </w:pPr>
+      <w:r>
+        <w:rPr>
+          <w:sz w:val="28"/>
+          <w:szCs w:val="28"/>
+        </w:rPr>
+        <w:t>Call the method using the objectref.methodname()</w:t>
+      </w:r>
+    </w:p>
+    <w:p>
+      <w:pPr>
+        <w:rPr>
+          <w:sz w:val="28"/>
+          <w:szCs w:val="28"/>
+        </w:rPr>
+      </w:pPr>
+    </w:p>
+    <w:p>
+      <w:pPr>
+        <w:rPr>
+          <w:sz w:val="28"/>
+          <w:szCs w:val="28"/>
+        </w:rPr>
+      </w:pPr>
+    </w:p>
+    <w:p>
+      <w:pPr>
+        <w:pStyle w:val="ListParagraph"/>
+        <w:numPr>
+          <w:ilvl w:val="0"/>
+          <w:numId w:val="7"/>
+        </w:numPr>
+        <w:rPr>
+          <w:sz w:val="28"/>
+          <w:szCs w:val="28"/>
+        </w:rPr>
+      </w:pPr>
+      <w:r>
+        <w:rPr>
+          <w:sz w:val="28"/>
+          <w:szCs w:val="28"/>
+        </w:rPr>
+        <w:t xml:space="preserve">Webelement-&gt; </w:t>
+      </w:r>
+      <w:r>
+        <w:rPr>
+          <w:b/>
+          <w:sz w:val="28"/>
+          <w:szCs w:val="28"/>
+        </w:rPr>
+        <w:t>driver.find_element(By.NAME,"UserTitle")</w:t>
+      </w:r>
+    </w:p>
+    <w:p>
+      <w:pPr>
+        <w:rPr>
+          <w:sz w:val="28"/>
+          <w:szCs w:val="28"/>
+        </w:rPr>
+      </w:pPr>
+      <w:r>
+        <w:rPr>
+          <w:sz w:val="28"/>
+          <w:szCs w:val="28"/>
+        </w:rPr>
+        <w:lastRenderedPageBreak/>
         <w:t>Reference</w:t>
       </w:r>
     </w:p>
@@ -4186,7 +4509,6 @@
                 <w:color w:val="000000"/>
                 <w:highlight w:val="green"/>
               </w:rPr>
-              <w:lastRenderedPageBreak/>
               <w:t>partial link</w:t>
             </w:r>
           </w:p>
@@ -4800,11 +5122,14 @@
       <w:pPr>
         <w:pStyle w:val="Heading1"/>
       </w:pPr>
-      <w:bookmarkStart w:id="4" w:name="_Toc122716942"/>
+      <w:bookmarkStart w:id="3" w:name="_Toc122716942"/>
       <w:r>
         <w:t>Task 1</w:t>
       </w:r>
-      <w:bookmarkEnd w:id="4"/>
+      <w:bookmarkEnd w:id="3"/>
+      <w:r>
+        <w:t xml:space="preserve">  (Robot Framework) </w:t>
+      </w:r>
     </w:p>
     <w:p>
       <w:pPr>
@@ -4820,7 +5145,7 @@
         </w:rPr>
         <w:t>Navigate onto </w:t>
       </w:r>
-      <w:hyperlink r:id="rId11" w:history="1">
+      <w:hyperlink r:id="rId12" w:history="1">
         <w:r>
           <w:rPr>
             <w:rStyle w:val="Hyperlink"/>
@@ -4994,6 +5319,8 @@
         </w:rPr>
         <w:t>”</w:t>
       </w:r>
+      <w:bookmarkStart w:id="4" w:name="_GoBack"/>
+      <w:bookmarkEnd w:id="4"/>
     </w:p>
     <w:p>
       <w:pPr>
@@ -5001,11 +5328,15 @@
       </w:pPr>
       <w:bookmarkStart w:id="5" w:name="_Toc122716949"/>
       <w:r>
+        <w:lastRenderedPageBreak/>
         <w:t xml:space="preserve">Task </w:t>
       </w:r>
       <w:bookmarkEnd w:id="5"/>
       <w:r>
         <w:t>2</w:t>
+      </w:r>
+      <w:r>
+        <w:t xml:space="preserve"> (Complete in python) </w:t>
       </w:r>
     </w:p>
     <w:p>
@@ -5195,6 +5526,382 @@
           <w:szCs w:val="28"/>
         </w:rPr>
       </w:pPr>
+    </w:p>
+    <w:p>
+      <w:pPr>
+        <w:pStyle w:val="Heading1"/>
+      </w:pPr>
+      <w:bookmarkStart w:id="6" w:name="_Toc122716944"/>
+      <w:r>
+        <w:t xml:space="preserve">Task </w:t>
+      </w:r>
+      <w:bookmarkEnd w:id="6"/>
+      <w:r>
+        <w:t xml:space="preserve">3 (Using Python Selenium) </w:t>
+      </w:r>
+    </w:p>
+    <w:p>
+      <w:pPr>
+        <w:numPr>
+          <w:ilvl w:val="0"/>
+          <w:numId w:val="8"/>
+        </w:numPr>
+        <w:spacing w:after="0" w:line="254" w:lineRule="auto"/>
+        <w:rPr>
+          <w:color w:val="000000"/>
+        </w:rPr>
+      </w:pPr>
+      <w:r>
+        <w:rPr>
+          <w:color w:val="000000"/>
+        </w:rPr>
+        <w:t>Navigate onto https://www.medibuddy.in/</w:t>
+      </w:r>
+    </w:p>
+    <w:p>
+      <w:pPr>
+        <w:numPr>
+          <w:ilvl w:val="0"/>
+          <w:numId w:val="8"/>
+        </w:numPr>
+        <w:spacing w:after="0" w:line="254" w:lineRule="auto"/>
+        <w:rPr>
+          <w:color w:val="000000"/>
+        </w:rPr>
+      </w:pPr>
+      <w:r>
+        <w:rPr>
+          <w:color w:val="000000"/>
+        </w:rPr>
+        <w:t>Click on Not Now button</w:t>
+      </w:r>
+    </w:p>
+    <w:p>
+      <w:pPr>
+        <w:numPr>
+          <w:ilvl w:val="0"/>
+          <w:numId w:val="8"/>
+        </w:numPr>
+        <w:spacing w:after="0" w:line="254" w:lineRule="auto"/>
+        <w:rPr>
+          <w:color w:val="000000"/>
+        </w:rPr>
+      </w:pPr>
+      <w:r>
+        <w:rPr>
+          <w:color w:val="000000"/>
+        </w:rPr>
+        <w:t>Click on Login</w:t>
+      </w:r>
+    </w:p>
+    <w:p>
+      <w:pPr>
+        <w:numPr>
+          <w:ilvl w:val="0"/>
+          <w:numId w:val="8"/>
+        </w:numPr>
+        <w:spacing w:after="0" w:line="254" w:lineRule="auto"/>
+        <w:rPr>
+          <w:color w:val="000000"/>
+        </w:rPr>
+      </w:pPr>
+      <w:r>
+        <w:rPr>
+          <w:color w:val="000000"/>
+        </w:rPr>
+        <w:t xml:space="preserve">Click on I have an Insurance/Corporate Account </w:t>
+      </w:r>
+    </w:p>
+    <w:p>
+      <w:pPr>
+        <w:numPr>
+          <w:ilvl w:val="0"/>
+          <w:numId w:val="8"/>
+        </w:numPr>
+        <w:spacing w:after="0" w:line="254" w:lineRule="auto"/>
+        <w:rPr>
+          <w:color w:val="000000"/>
+        </w:rPr>
+      </w:pPr>
+      <w:r>
+        <w:rPr>
+          <w:color w:val="000000"/>
+        </w:rPr>
+        <w:t>Click on Login using Username &amp; Password</w:t>
+      </w:r>
+    </w:p>
+    <w:p>
+      <w:pPr>
+        <w:numPr>
+          <w:ilvl w:val="0"/>
+          <w:numId w:val="8"/>
+        </w:numPr>
+        <w:spacing w:after="0" w:line="254" w:lineRule="auto"/>
+        <w:rPr>
+          <w:color w:val="000000"/>
+        </w:rPr>
+      </w:pPr>
+      <w:r>
+        <w:rPr>
+          <w:color w:val="000000"/>
+        </w:rPr>
+        <w:t xml:space="preserve">Enter username as john </w:t>
+      </w:r>
+    </w:p>
+    <w:p>
+      <w:pPr>
+        <w:numPr>
+          <w:ilvl w:val="0"/>
+          <w:numId w:val="8"/>
+        </w:numPr>
+        <w:spacing w:after="0" w:line="254" w:lineRule="auto"/>
+        <w:rPr>
+          <w:color w:val="000000"/>
+        </w:rPr>
+      </w:pPr>
+      <w:r>
+        <w:rPr>
+          <w:color w:val="000000"/>
+        </w:rPr>
+        <w:t xml:space="preserve">Enter password as john123 </w:t>
+      </w:r>
+    </w:p>
+    <w:p>
+      <w:pPr>
+        <w:numPr>
+          <w:ilvl w:val="0"/>
+          <w:numId w:val="8"/>
+        </w:numPr>
+        <w:spacing w:after="0" w:line="254" w:lineRule="auto"/>
+        <w:rPr>
+          <w:color w:val="000000"/>
+        </w:rPr>
+      </w:pPr>
+      <w:r>
+        <w:rPr>
+          <w:color w:val="000000"/>
+        </w:rPr>
+        <w:t xml:space="preserve">Click on show password </w:t>
+      </w:r>
+    </w:p>
+    <w:p>
+      <w:pPr>
+        <w:numPr>
+          <w:ilvl w:val="0"/>
+          <w:numId w:val="8"/>
+        </w:numPr>
+        <w:spacing w:after="0" w:line="254" w:lineRule="auto"/>
+        <w:rPr>
+          <w:color w:val="000000"/>
+        </w:rPr>
+      </w:pPr>
+      <w:r>
+        <w:rPr>
+          <w:color w:val="000000"/>
+        </w:rPr>
+        <w:t xml:space="preserve">Click log in </w:t>
+      </w:r>
+    </w:p>
+    <w:p>
+      <w:pPr>
+        <w:numPr>
+          <w:ilvl w:val="0"/>
+          <w:numId w:val="8"/>
+        </w:numPr>
+        <w:spacing w:after="0" w:line="254" w:lineRule="auto"/>
+        <w:rPr>
+          <w:color w:val="000000"/>
+        </w:rPr>
+      </w:pPr>
+      <w:r>
+        <w:rPr>
+          <w:color w:val="000000"/>
+        </w:rPr>
+        <w:t xml:space="preserve"> Get the error message shown and print it in terminal  </w:t>
+      </w:r>
+    </w:p>
+    <w:p>
+      <w:pPr>
+        <w:rPr>
+          <w:sz w:val="28"/>
+          <w:szCs w:val="28"/>
+        </w:rPr>
+      </w:pPr>
+    </w:p>
+    <w:p>
+      <w:pPr>
+        <w:pStyle w:val="Heading1"/>
+      </w:pPr>
+      <w:bookmarkStart w:id="7" w:name="_Toc122716945"/>
+      <w:r>
+        <w:t xml:space="preserve">Task </w:t>
+      </w:r>
+      <w:bookmarkEnd w:id="7"/>
+      <w:r>
+        <w:t>4 (robot framework – selenium)</w:t>
+      </w:r>
+    </w:p>
+    <w:p>
+      <w:pPr>
+        <w:numPr>
+          <w:ilvl w:val="0"/>
+          <w:numId w:val="9"/>
+        </w:numPr>
+        <w:spacing w:after="0" w:line="254" w:lineRule="auto"/>
+        <w:rPr>
+          <w:color w:val="000000"/>
+        </w:rPr>
+      </w:pPr>
+      <w:r>
+        <w:rPr>
+          <w:color w:val="000000"/>
+        </w:rPr>
+        <w:t xml:space="preserve"> Navigate onto https://nasscom.in/</w:t>
+      </w:r>
+    </w:p>
+    <w:p>
+      <w:pPr>
+        <w:numPr>
+          <w:ilvl w:val="0"/>
+          <w:numId w:val="9"/>
+        </w:numPr>
+        <w:spacing w:after="0" w:line="254" w:lineRule="auto"/>
+        <w:rPr>
+          <w:color w:val="000000"/>
+        </w:rPr>
+      </w:pPr>
+      <w:r>
+        <w:rPr>
+          <w:color w:val="000000"/>
+        </w:rPr>
+        <w:t xml:space="preserve">Click on Login and then click on register </w:t>
+      </w:r>
+    </w:p>
+    <w:p>
+      <w:pPr>
+        <w:numPr>
+          <w:ilvl w:val="0"/>
+          <w:numId w:val="9"/>
+        </w:numPr>
+        <w:spacing w:after="0" w:line="254" w:lineRule="auto"/>
+        <w:rPr>
+          <w:color w:val="000000"/>
+        </w:rPr>
+      </w:pPr>
+      <w:r>
+        <w:rPr>
+          <w:color w:val="000000"/>
+        </w:rPr>
+        <w:t>Enter First name as admin</w:t>
+      </w:r>
+    </w:p>
+    <w:p>
+      <w:pPr>
+        <w:numPr>
+          <w:ilvl w:val="0"/>
+          <w:numId w:val="9"/>
+        </w:numPr>
+        <w:spacing w:after="0" w:line="254" w:lineRule="auto"/>
+        <w:rPr>
+          <w:color w:val="000000"/>
+        </w:rPr>
+      </w:pPr>
+      <w:r>
+        <w:rPr>
+          <w:color w:val="000000"/>
+        </w:rPr>
+        <w:t>Enter Last name as pass</w:t>
+      </w:r>
+    </w:p>
+    <w:p>
+      <w:pPr>
+        <w:numPr>
+          <w:ilvl w:val="0"/>
+          <w:numId w:val="9"/>
+        </w:numPr>
+        <w:spacing w:after="0" w:line="254" w:lineRule="auto"/>
+        <w:rPr>
+          <w:color w:val="000000"/>
+        </w:rPr>
+      </w:pPr>
+      <w:r>
+        <w:rPr>
+          <w:color w:val="000000"/>
+        </w:rPr>
+        <w:t>Enter email address as admin@gmail.com</w:t>
+      </w:r>
+    </w:p>
+    <w:p>
+      <w:pPr>
+        <w:numPr>
+          <w:ilvl w:val="0"/>
+          <w:numId w:val="9"/>
+        </w:numPr>
+        <w:spacing w:after="0" w:line="254" w:lineRule="auto"/>
+        <w:rPr>
+          <w:color w:val="000000"/>
+        </w:rPr>
+      </w:pPr>
+      <w:r>
+        <w:rPr>
+          <w:color w:val="000000"/>
+        </w:rPr>
+        <w:t>Enter company name as Google</w:t>
+      </w:r>
+    </w:p>
+    <w:p>
+      <w:pPr>
+        <w:numPr>
+          <w:ilvl w:val="0"/>
+          <w:numId w:val="9"/>
+        </w:numPr>
+        <w:spacing w:after="0" w:line="254" w:lineRule="auto"/>
+        <w:rPr>
+          <w:color w:val="000000"/>
+        </w:rPr>
+      </w:pPr>
+      <w:r>
+        <w:rPr>
+          <w:color w:val="000000"/>
+        </w:rPr>
+        <w:t>Select IT Consulting from dropdown</w:t>
+      </w:r>
+    </w:p>
+    <w:p>
+      <w:pPr>
+        <w:numPr>
+          <w:ilvl w:val="0"/>
+          <w:numId w:val="9"/>
+        </w:numPr>
+        <w:spacing w:after="0" w:line="254" w:lineRule="auto"/>
+        <w:rPr>
+          <w:color w:val="000000"/>
+        </w:rPr>
+      </w:pPr>
+      <w:r>
+        <w:rPr>
+          <w:color w:val="000000"/>
+        </w:rPr>
+        <w:t>No need to automate CAPTCHA</w:t>
+      </w:r>
+    </w:p>
+    <w:p>
+      <w:pPr>
+        <w:numPr>
+          <w:ilvl w:val="0"/>
+          <w:numId w:val="9"/>
+        </w:numPr>
+        <w:spacing w:after="0" w:line="254" w:lineRule="auto"/>
+        <w:rPr>
+          <w:color w:val="000000"/>
+        </w:rPr>
+      </w:pPr>
+      <w:r>
+        <w:rPr>
+          <w:color w:val="000000"/>
+        </w:rPr>
+        <w:t>Click on Register</w:t>
+      </w:r>
     </w:p>
     <w:p>
       <w:pPr>
@@ -5278,6 +5985,119 @@
 <file path=word/numbering.xml><?xml version="1.0" encoding="utf-8"?>
 <w:numbering xmlns:wpc="http://schemas.microsoft.com/office/word/2010/wordprocessingCanvas" xmlns:mc="http://schemas.openxmlformats.org/markup-compatibility/2006" xmlns:o="urn:schemas-microsoft-com:office:office" xmlns:r="http://schemas.openxmlformats.org/officeDocument/2006/relationships" xmlns:m="http://schemas.openxmlformats.org/officeDocument/2006/math" xmlns:v="urn:schemas-microsoft-com:vml" xmlns:wp14="http://schemas.microsoft.com/office/word/2010/wordprocessingDrawing" xmlns:wp="http://schemas.openxmlformats.org/drawingml/2006/wordprocessingDrawing" xmlns:w10="urn:schemas-microsoft-com:office:word" xmlns:w="http://schemas.openxmlformats.org/wordprocessingml/2006/main" xmlns:w14="http://schemas.microsoft.com/office/word/2010/wordml" xmlns:w15="http://schemas.microsoft.com/office/word/2012/wordml" xmlns:wpg="http://schemas.microsoft.com/office/word/2010/wordprocessingGroup" xmlns:wpi="http://schemas.microsoft.com/office/word/2010/wordprocessingInk" xmlns:wne="http://schemas.microsoft.com/office/word/2006/wordml" xmlns:wps="http://schemas.microsoft.com/office/word/2010/wordprocessingShape" mc:Ignorable="w14 w15 wp14">
   <w:abstractNum w:abstractNumId="0">
+    <w:nsid w:val="038E1D64"/>
+    <w:multiLevelType w:val="multilevel"/>
+    <w:tmpl w:val="FB7454A2"/>
+    <w:lvl w:ilvl="0">
+      <w:start w:val="1"/>
+      <w:numFmt w:val="decimal"/>
+      <w:lvlText w:val="%1."/>
+      <w:lvlJc w:val="left"/>
+      <w:pPr>
+        <w:tabs>
+          <w:tab w:val="num" w:pos="810"/>
+        </w:tabs>
+        <w:ind w:left="810" w:hanging="360"/>
+      </w:pPr>
+    </w:lvl>
+    <w:lvl w:ilvl="1" w:tentative="1">
+      <w:start w:val="1"/>
+      <w:numFmt w:val="decimal"/>
+      <w:lvlText w:val="%2."/>
+      <w:lvlJc w:val="left"/>
+      <w:pPr>
+        <w:tabs>
+          <w:tab w:val="num" w:pos="1440"/>
+        </w:tabs>
+        <w:ind w:left="1440" w:hanging="360"/>
+      </w:pPr>
+    </w:lvl>
+    <w:lvl w:ilvl="2" w:tentative="1">
+      <w:start w:val="1"/>
+      <w:numFmt w:val="decimal"/>
+      <w:lvlText w:val="%3."/>
+      <w:lvlJc w:val="left"/>
+      <w:pPr>
+        <w:tabs>
+          <w:tab w:val="num" w:pos="2160"/>
+        </w:tabs>
+        <w:ind w:left="2160" w:hanging="360"/>
+      </w:pPr>
+    </w:lvl>
+    <w:lvl w:ilvl="3" w:tentative="1">
+      <w:start w:val="1"/>
+      <w:numFmt w:val="decimal"/>
+      <w:lvlText w:val="%4."/>
+      <w:lvlJc w:val="left"/>
+      <w:pPr>
+        <w:tabs>
+          <w:tab w:val="num" w:pos="2880"/>
+        </w:tabs>
+        <w:ind w:left="2880" w:hanging="360"/>
+      </w:pPr>
+    </w:lvl>
+    <w:lvl w:ilvl="4" w:tentative="1">
+      <w:start w:val="1"/>
+      <w:numFmt w:val="decimal"/>
+      <w:lvlText w:val="%5."/>
+      <w:lvlJc w:val="left"/>
+      <w:pPr>
+        <w:tabs>
+          <w:tab w:val="num" w:pos="3600"/>
+        </w:tabs>
+        <w:ind w:left="3600" w:hanging="360"/>
+      </w:pPr>
+    </w:lvl>
+    <w:lvl w:ilvl="5" w:tentative="1">
+      <w:start w:val="1"/>
+      <w:numFmt w:val="decimal"/>
+      <w:lvlText w:val="%6."/>
+      <w:lvlJc w:val="left"/>
+      <w:pPr>
+        <w:tabs>
+          <w:tab w:val="num" w:pos="4320"/>
+        </w:tabs>
+        <w:ind w:left="4320" w:hanging="360"/>
+      </w:pPr>
+    </w:lvl>
+    <w:lvl w:ilvl="6" w:tentative="1">
+      <w:start w:val="1"/>
+      <w:numFmt w:val="decimal"/>
+      <w:lvlText w:val="%7."/>
+      <w:lvlJc w:val="left"/>
+      <w:pPr>
+        <w:tabs>
+          <w:tab w:val="num" w:pos="5040"/>
+        </w:tabs>
+        <w:ind w:left="5040" w:hanging="360"/>
+      </w:pPr>
+    </w:lvl>
+    <w:lvl w:ilvl="7" w:tentative="1">
+      <w:start w:val="1"/>
+      <w:numFmt w:val="decimal"/>
+      <w:lvlText w:val="%8."/>
+      <w:lvlJc w:val="left"/>
+      <w:pPr>
+        <w:tabs>
+          <w:tab w:val="num" w:pos="5760"/>
+        </w:tabs>
+        <w:ind w:left="5760" w:hanging="360"/>
+      </w:pPr>
+    </w:lvl>
+    <w:lvl w:ilvl="8" w:tentative="1">
+      <w:start w:val="1"/>
+      <w:numFmt w:val="decimal"/>
+      <w:lvlText w:val="%9."/>
+      <w:lvlJc w:val="left"/>
+      <w:pPr>
+        <w:tabs>
+          <w:tab w:val="num" w:pos="6480"/>
+        </w:tabs>
+        <w:ind w:left="6480" w:hanging="360"/>
+      </w:pPr>
+    </w:lvl>
+  </w:abstractNum>
+  <w:abstractNum w:abstractNumId="1">
     <w:nsid w:val="09C458EE"/>
     <w:multiLevelType w:val="hybridMultilevel"/>
     <w:tmpl w:val="07163318"/>
@@ -5366,7 +6186,7 @@
       </w:pPr>
     </w:lvl>
   </w:abstractNum>
-  <w:abstractNum w:abstractNumId="1">
+  <w:abstractNum w:abstractNumId="2">
     <w:nsid w:val="34211C4C"/>
     <w:multiLevelType w:val="hybridMultilevel"/>
     <w:tmpl w:val="6C580340"/>
@@ -5455,7 +6275,7 @@
       </w:pPr>
     </w:lvl>
   </w:abstractNum>
-  <w:abstractNum w:abstractNumId="2">
+  <w:abstractNum w:abstractNumId="3">
     <w:nsid w:val="3C845566"/>
     <w:multiLevelType w:val="hybridMultilevel"/>
     <w:tmpl w:val="DA300D0E"/>
@@ -5568,7 +6388,96 @@
       </w:rPr>
     </w:lvl>
   </w:abstractNum>
-  <w:abstractNum w:abstractNumId="3">
+  <w:abstractNum w:abstractNumId="4">
+    <w:nsid w:val="571E6756"/>
+    <w:multiLevelType w:val="hybridMultilevel"/>
+    <w:tmpl w:val="3D429D66"/>
+    <w:lvl w:ilvl="0" w:tplc="0409000F">
+      <w:start w:val="1"/>
+      <w:numFmt w:val="decimal"/>
+      <w:lvlText w:val="%1."/>
+      <w:lvlJc w:val="left"/>
+      <w:pPr>
+        <w:ind w:left="720" w:hanging="360"/>
+      </w:pPr>
+      <w:rPr>
+        <w:rFonts w:hint="default"/>
+      </w:rPr>
+    </w:lvl>
+    <w:lvl w:ilvl="1" w:tplc="04090019">
+      <w:start w:val="1"/>
+      <w:numFmt w:val="lowerLetter"/>
+      <w:lvlText w:val="%2."/>
+      <w:lvlJc w:val="left"/>
+      <w:pPr>
+        <w:ind w:left="1440" w:hanging="360"/>
+      </w:pPr>
+    </w:lvl>
+    <w:lvl w:ilvl="2" w:tplc="0409001B">
+      <w:start w:val="1"/>
+      <w:numFmt w:val="lowerRoman"/>
+      <w:lvlText w:val="%3."/>
+      <w:lvlJc w:val="right"/>
+      <w:pPr>
+        <w:ind w:left="2160" w:hanging="180"/>
+      </w:pPr>
+    </w:lvl>
+    <w:lvl w:ilvl="3" w:tplc="0409000F">
+      <w:start w:val="1"/>
+      <w:numFmt w:val="decimal"/>
+      <w:lvlText w:val="%4."/>
+      <w:lvlJc w:val="left"/>
+      <w:pPr>
+        <w:ind w:left="2880" w:hanging="360"/>
+      </w:pPr>
+    </w:lvl>
+    <w:lvl w:ilvl="4" w:tplc="04090019">
+      <w:start w:val="1"/>
+      <w:numFmt w:val="lowerLetter"/>
+      <w:lvlText w:val="%5."/>
+      <w:lvlJc w:val="left"/>
+      <w:pPr>
+        <w:ind w:left="3600" w:hanging="360"/>
+      </w:pPr>
+    </w:lvl>
+    <w:lvl w:ilvl="5" w:tplc="0409001B" w:tentative="1">
+      <w:start w:val="1"/>
+      <w:numFmt w:val="lowerRoman"/>
+      <w:lvlText w:val="%6."/>
+      <w:lvlJc w:val="right"/>
+      <w:pPr>
+        <w:ind w:left="4320" w:hanging="180"/>
+      </w:pPr>
+    </w:lvl>
+    <w:lvl w:ilvl="6" w:tplc="0409000F" w:tentative="1">
+      <w:start w:val="1"/>
+      <w:numFmt w:val="decimal"/>
+      <w:lvlText w:val="%7."/>
+      <w:lvlJc w:val="left"/>
+      <w:pPr>
+        <w:ind w:left="5040" w:hanging="360"/>
+      </w:pPr>
+    </w:lvl>
+    <w:lvl w:ilvl="7" w:tplc="04090019" w:tentative="1">
+      <w:start w:val="1"/>
+      <w:numFmt w:val="lowerLetter"/>
+      <w:lvlText w:val="%8."/>
+      <w:lvlJc w:val="left"/>
+      <w:pPr>
+        <w:ind w:left="5760" w:hanging="360"/>
+      </w:pPr>
+    </w:lvl>
+    <w:lvl w:ilvl="8" w:tplc="0409001B" w:tentative="1">
+      <w:start w:val="1"/>
+      <w:numFmt w:val="lowerRoman"/>
+      <w:lvlText w:val="%9."/>
+      <w:lvlJc w:val="right"/>
+      <w:pPr>
+        <w:ind w:left="6480" w:hanging="180"/>
+      </w:pPr>
+    </w:lvl>
+  </w:abstractNum>
+  <w:abstractNum w:abstractNumId="5">
     <w:nsid w:val="5BDB2FC3"/>
     <w:multiLevelType w:val="multilevel"/>
     <w:tmpl w:val="FB7454A2"/>
@@ -5681,7 +6590,7 @@
       </w:pPr>
     </w:lvl>
   </w:abstractNum>
-  <w:abstractNum w:abstractNumId="4">
+  <w:abstractNum w:abstractNumId="6">
     <w:nsid w:val="664F44C1"/>
     <w:multiLevelType w:val="hybridMultilevel"/>
     <w:tmpl w:val="7B781DF4"/>
@@ -5770,7 +6679,120 @@
       </w:pPr>
     </w:lvl>
   </w:abstractNum>
-  <w:abstractNum w:abstractNumId="5">
+  <w:abstractNum w:abstractNumId="7">
+    <w:nsid w:val="79947233"/>
+    <w:multiLevelType w:val="multilevel"/>
+    <w:tmpl w:val="FB7454A2"/>
+    <w:lvl w:ilvl="0">
+      <w:start w:val="1"/>
+      <w:numFmt w:val="decimal"/>
+      <w:lvlText w:val="%1."/>
+      <w:lvlJc w:val="left"/>
+      <w:pPr>
+        <w:tabs>
+          <w:tab w:val="num" w:pos="810"/>
+        </w:tabs>
+        <w:ind w:left="810" w:hanging="360"/>
+      </w:pPr>
+    </w:lvl>
+    <w:lvl w:ilvl="1" w:tentative="1">
+      <w:start w:val="1"/>
+      <w:numFmt w:val="decimal"/>
+      <w:lvlText w:val="%2."/>
+      <w:lvlJc w:val="left"/>
+      <w:pPr>
+        <w:tabs>
+          <w:tab w:val="num" w:pos="1440"/>
+        </w:tabs>
+        <w:ind w:left="1440" w:hanging="360"/>
+      </w:pPr>
+    </w:lvl>
+    <w:lvl w:ilvl="2" w:tentative="1">
+      <w:start w:val="1"/>
+      <w:numFmt w:val="decimal"/>
+      <w:lvlText w:val="%3."/>
+      <w:lvlJc w:val="left"/>
+      <w:pPr>
+        <w:tabs>
+          <w:tab w:val="num" w:pos="2160"/>
+        </w:tabs>
+        <w:ind w:left="2160" w:hanging="360"/>
+      </w:pPr>
+    </w:lvl>
+    <w:lvl w:ilvl="3" w:tentative="1">
+      <w:start w:val="1"/>
+      <w:numFmt w:val="decimal"/>
+      <w:lvlText w:val="%4."/>
+      <w:lvlJc w:val="left"/>
+      <w:pPr>
+        <w:tabs>
+          <w:tab w:val="num" w:pos="2880"/>
+        </w:tabs>
+        <w:ind w:left="2880" w:hanging="360"/>
+      </w:pPr>
+    </w:lvl>
+    <w:lvl w:ilvl="4" w:tentative="1">
+      <w:start w:val="1"/>
+      <w:numFmt w:val="decimal"/>
+      <w:lvlText w:val="%5."/>
+      <w:lvlJc w:val="left"/>
+      <w:pPr>
+        <w:tabs>
+          <w:tab w:val="num" w:pos="3600"/>
+        </w:tabs>
+        <w:ind w:left="3600" w:hanging="360"/>
+      </w:pPr>
+    </w:lvl>
+    <w:lvl w:ilvl="5" w:tentative="1">
+      <w:start w:val="1"/>
+      <w:numFmt w:val="decimal"/>
+      <w:lvlText w:val="%6."/>
+      <w:lvlJc w:val="left"/>
+      <w:pPr>
+        <w:tabs>
+          <w:tab w:val="num" w:pos="4320"/>
+        </w:tabs>
+        <w:ind w:left="4320" w:hanging="360"/>
+      </w:pPr>
+    </w:lvl>
+    <w:lvl w:ilvl="6" w:tentative="1">
+      <w:start w:val="1"/>
+      <w:numFmt w:val="decimal"/>
+      <w:lvlText w:val="%7."/>
+      <w:lvlJc w:val="left"/>
+      <w:pPr>
+        <w:tabs>
+          <w:tab w:val="num" w:pos="5040"/>
+        </w:tabs>
+        <w:ind w:left="5040" w:hanging="360"/>
+      </w:pPr>
+    </w:lvl>
+    <w:lvl w:ilvl="7" w:tentative="1">
+      <w:start w:val="1"/>
+      <w:numFmt w:val="decimal"/>
+      <w:lvlText w:val="%8."/>
+      <w:lvlJc w:val="left"/>
+      <w:pPr>
+        <w:tabs>
+          <w:tab w:val="num" w:pos="5760"/>
+        </w:tabs>
+        <w:ind w:left="5760" w:hanging="360"/>
+      </w:pPr>
+    </w:lvl>
+    <w:lvl w:ilvl="8" w:tentative="1">
+      <w:start w:val="1"/>
+      <w:numFmt w:val="decimal"/>
+      <w:lvlText w:val="%9."/>
+      <w:lvlJc w:val="left"/>
+      <w:pPr>
+        <w:tabs>
+          <w:tab w:val="num" w:pos="6480"/>
+        </w:tabs>
+        <w:ind w:left="6480" w:hanging="360"/>
+      </w:pPr>
+    </w:lvl>
+  </w:abstractNum>
+  <w:abstractNum w:abstractNumId="8">
     <w:nsid w:val="7A444324"/>
     <w:multiLevelType w:val="multilevel"/>
     <w:tmpl w:val="FB7454A2"/>
@@ -5884,19 +6906,19 @@
     </w:lvl>
   </w:abstractNum>
   <w:num w:numId="1">
-    <w:abstractNumId w:val="4"/>
+    <w:abstractNumId w:val="6"/>
   </w:num>
   <w:num w:numId="2">
+    <w:abstractNumId w:val="3"/>
+  </w:num>
+  <w:num w:numId="3">
     <w:abstractNumId w:val="2"/>
   </w:num>
-  <w:num w:numId="3">
+  <w:num w:numId="4">
     <w:abstractNumId w:val="1"/>
   </w:num>
-  <w:num w:numId="4">
-    <w:abstractNumId w:val="0"/>
-  </w:num>
   <w:num w:numId="5">
-    <w:abstractNumId w:val="5"/>
+    <w:abstractNumId w:val="8"/>
     <w:lvlOverride w:ilvl="0">
       <w:startOverride w:val="1"/>
     </w:lvlOverride>
@@ -5926,7 +6948,16 @@
     </w:lvlOverride>
   </w:num>
   <w:num w:numId="6">
-    <w:abstractNumId w:val="3"/>
+    <w:abstractNumId w:val="5"/>
+  </w:num>
+  <w:num w:numId="7">
+    <w:abstractNumId w:val="4"/>
+  </w:num>
+  <w:num w:numId="8">
+    <w:abstractNumId w:val="7"/>
+  </w:num>
+  <w:num w:numId="9">
+    <w:abstractNumId w:val="0"/>
   </w:num>
 </w:numbering>
 </file>

</xml_diff>